<commit_message>
exo pseudo code boucle
</commit_message>
<xml_diff>
--- a/Algorithme Pseudo-code boucle.docx
+++ b/Algorithme Pseudo-code boucle.docx
@@ -128,18 +128,24 @@
     </w:p>
     <w:p>
       <w:r>
-        <w:t>Fin si</w:t>
-      </w:r>
-    </w:p>
-    <w:p>
-      <w:r>
-        <w:t>Fin Tant que</w:t>
-      </w:r>
-    </w:p>
-    <w:p>
-      <w:r>
         <w:t>Fin</w:t>
       </w:r>
+      <w:r>
+        <w:t xml:space="preserve"> si</w:t>
+      </w:r>
+    </w:p>
+    <w:p>
+      <w:r>
+        <w:t>Fin</w:t>
+      </w:r>
+      <w:r>
+        <w:t xml:space="preserve"> Tant que</w:t>
+      </w:r>
+    </w:p>
+    <w:p>
+      <w:r>
+        <w:t>Fin</w:t>
+      </w:r>
     </w:p>
     <w:p>
       <w:r>
@@ -193,12 +199,18 @@
     </w:p>
     <w:p>
       <w:r>
-        <w:t>Fin si</w:t>
-      </w:r>
-    </w:p>
-    <w:p>
-      <w:r>
-        <w:t>Fin tant que</w:t>
+        <w:t>Fin</w:t>
+      </w:r>
+      <w:r>
+        <w:t xml:space="preserve"> si</w:t>
+      </w:r>
+    </w:p>
+    <w:p>
+      <w:r>
+        <w:t>Fin</w:t>
+      </w:r>
+      <w:r>
+        <w:t xml:space="preserve"> tant que</w:t>
       </w:r>
     </w:p>
     <w:p>
@@ -308,47 +320,923 @@
         <w:rPr>
           <w:lang w:val="en-US"/>
         </w:rPr>
-        <w:t xml:space="preserve"> &lt;-10; </w:t>
-      </w:r>
-      <w:proofErr w:type="spellStart"/>
-      <w:r>
-        <w:rPr>
-          <w:lang w:val="en-US"/>
-        </w:rPr>
+        <w:t xml:space="preserve"> &lt;-10; i+</w:t>
+      </w:r>
+      <w:r>
+        <w:rPr>
+          <w:lang w:val="en-US"/>
+        </w:rPr>
+        <w:t>1</w:t>
+      </w:r>
+      <w:r>
+        <w:rPr>
+          <w:lang w:val="en-US"/>
+        </w:rPr>
+        <w:t>)</w:t>
+      </w:r>
+    </w:p>
+    <w:p>
+      <w:pPr>
+        <w:rPr>
+          <w:lang w:val="en-US"/>
+        </w:rPr>
+      </w:pPr>
+      <w:proofErr w:type="spellStart"/>
+      <w:r>
+        <w:rPr>
+          <w:lang w:val="en-US"/>
+        </w:rPr>
+        <w:t>Ecrire</w:t>
+      </w:r>
+      <w:proofErr w:type="spellEnd"/>
+      <w:r>
+        <w:rPr>
+          <w:lang w:val="en-US"/>
+        </w:rPr>
+        <w:t xml:space="preserve"> </w:t>
+      </w:r>
+      <w:proofErr w:type="spellStart"/>
+      <w:r>
+        <w:rPr>
+          <w:lang w:val="en-US"/>
+        </w:rPr>
+        <w:t>nb</w:t>
+      </w:r>
+      <w:proofErr w:type="spellEnd"/>
+      <w:r>
+        <w:rPr>
+          <w:lang w:val="en-US"/>
+        </w:rPr>
+        <w:t xml:space="preserve"> + </w:t>
+      </w:r>
+      <w:proofErr w:type="spellStart"/>
+      <w:r>
+        <w:rPr>
+          <w:lang w:val="en-US"/>
+        </w:rPr>
+        <w:t>i</w:t>
+      </w:r>
+      <w:proofErr w:type="spellEnd"/>
+    </w:p>
+    <w:p>
+      <w:r>
+        <w:t>Fin</w:t>
+      </w:r>
+      <w:r>
+        <w:t xml:space="preserve"> </w:t>
+      </w:r>
+      <w:r>
+        <w:t>pour</w:t>
+      </w:r>
+    </w:p>
+    <w:p>
+      <w:r>
+        <w:t>Fin</w:t>
+      </w:r>
+    </w:p>
+    <w:p>
+      <w:r>
+        <w:t>4)</w:t>
+      </w:r>
+      <w:r>
+        <w:t>Exercice 4</w:t>
+      </w:r>
+    </w:p>
+    <w:p>
+      <w:r>
+        <w:t>Variable</w:t>
+      </w:r>
+      <w:r>
+        <w:t xml:space="preserve"> nombre,</w:t>
+      </w:r>
+      <w:r>
+        <w:t xml:space="preserve"> calcul, i</w:t>
+      </w:r>
+      <w:r>
+        <w:t xml:space="preserve"> en entier</w:t>
+      </w:r>
+    </w:p>
+    <w:p>
+      <w:r>
+        <w:t>Début</w:t>
+      </w:r>
+    </w:p>
+    <w:p>
+      <w:r>
+        <w:t>Ecrire "Choisir un nombre"</w:t>
+      </w:r>
+    </w:p>
+    <w:p>
+      <w:r>
+        <w:t>Lire nombre</w:t>
+      </w:r>
+    </w:p>
+    <w:p>
+      <w:r>
+        <w:t>Pour (i &lt;-</w:t>
+      </w:r>
+      <w:proofErr w:type="gramStart"/>
+      <w:r>
+        <w:t>1;</w:t>
+      </w:r>
+      <w:proofErr w:type="gramEnd"/>
+      <w:r>
+        <w:t xml:space="preserve"> i &lt;-10; </w:t>
+      </w:r>
+      <w:proofErr w:type="spellStart"/>
+      <w:r>
         <w:t>i+i</w:t>
       </w:r>
       <w:proofErr w:type="spellEnd"/>
       <w:r>
-        <w:rPr>
-          <w:lang w:val="en-US"/>
-        </w:rPr>
         <w:t>)</w:t>
       </w:r>
     </w:p>
     <w:p>
       <w:r>
-        <w:t>Ecrire nb + i</w:t>
-      </w:r>
-    </w:p>
-    <w:p>
-      <w:r>
-        <w:t xml:space="preserve">Fin </w:t>
-      </w:r>
-      <w:r>
-        <w:t>pour</w:t>
+        <w:t>Calcul &lt;- nombre*i</w:t>
+      </w:r>
+    </w:p>
+    <w:p>
+      <w:r>
+        <w:t xml:space="preserve">Ecrire </w:t>
+      </w:r>
+      <w:proofErr w:type="spellStart"/>
+      <w:r>
+        <w:t>nombre"</w:t>
+      </w:r>
+      <w:r>
+        <w:t>x</w:t>
+      </w:r>
+      <w:r>
+        <w:t>"i</w:t>
+      </w:r>
+      <w:proofErr w:type="spellEnd"/>
+      <w:r>
+        <w:t>"="calcul</w:t>
+      </w:r>
+      <w:r>
+        <w:t>"</w:t>
       </w:r>
     </w:p>
     <w:p>
       <w:r>
         <w:t>Fin</w:t>
       </w:r>
-    </w:p>
-    <w:p>
-      <w:r>
-        <w:t>4)</w:t>
-      </w:r>
-      <w:r>
-        <w:t>Exercice 4</w:t>
+      <w:r>
+        <w:t xml:space="preserve"> pour</w:t>
+      </w:r>
+    </w:p>
+    <w:p>
+      <w:r>
+        <w:t>Fin</w:t>
+      </w:r>
+    </w:p>
+    <w:p>
+      <w:r>
+        <w:t>5)Exercice 5</w:t>
+      </w:r>
+    </w:p>
+    <w:p>
+      <w:r>
+        <w:t xml:space="preserve">Variable </w:t>
+      </w:r>
+      <w:r>
+        <w:t>nombre</w:t>
+      </w:r>
+      <w:r>
+        <w:t>, i</w:t>
+      </w:r>
+      <w:r>
+        <w:t xml:space="preserve">, somme </w:t>
+      </w:r>
+      <w:r>
+        <w:t>en entier</w:t>
+      </w:r>
+    </w:p>
+    <w:p>
+      <w:r>
+        <w:t>Début</w:t>
+      </w:r>
+    </w:p>
+    <w:p>
+      <w:r>
+        <w:t>Somme &lt;- 0</w:t>
+      </w:r>
+    </w:p>
+    <w:p>
+      <w:r>
+        <w:t xml:space="preserve">Ecrit </w:t>
+      </w:r>
+      <w:r>
+        <w:t>"Choisir un nombre"</w:t>
+      </w:r>
+    </w:p>
+    <w:p>
+      <w:r>
+        <w:t>Lire nombre</w:t>
+      </w:r>
+    </w:p>
+    <w:p>
+      <w:r>
+        <w:t>Pour (i&lt;-</w:t>
+      </w:r>
+      <w:proofErr w:type="gramStart"/>
+      <w:r>
+        <w:t>1;</w:t>
+      </w:r>
+      <w:proofErr w:type="gramEnd"/>
+      <w:r>
+        <w:t xml:space="preserve"> i &lt;-nombre; i+</w:t>
+      </w:r>
+      <w:r>
+        <w:t>1</w:t>
+      </w:r>
+      <w:r>
+        <w:t>)</w:t>
+      </w:r>
+    </w:p>
+    <w:p>
+      <w:r>
+        <w:t>Somme &lt;- somme + i</w:t>
+      </w:r>
+    </w:p>
+    <w:p>
+      <w:r>
+        <w:t xml:space="preserve">Ecrire somme </w:t>
+      </w:r>
+    </w:p>
+    <w:p>
+      <w:r>
+        <w:t>Fin</w:t>
+      </w:r>
+      <w:r>
+        <w:t xml:space="preserve"> pour</w:t>
+      </w:r>
+    </w:p>
+    <w:p>
+      <w:r>
+        <w:t>Fin</w:t>
+      </w:r>
+    </w:p>
+    <w:p>
+      <w:r>
+        <w:t>6)Exercice 6</w:t>
+      </w:r>
+    </w:p>
+    <w:p>
+      <w:r>
+        <w:t>Variable nombre</w:t>
+      </w:r>
+      <w:r>
+        <w:t>, somme, i</w:t>
+      </w:r>
+      <w:r>
+        <w:t xml:space="preserve"> en e</w:t>
+      </w:r>
+      <w:r>
+        <w:t>ntier</w:t>
+      </w:r>
+    </w:p>
+    <w:p>
+      <w:r>
+        <w:t>Début</w:t>
+      </w:r>
+    </w:p>
+    <w:p>
+      <w:r>
+        <w:lastRenderedPageBreak/>
+        <w:t>Somme &lt;- 1</w:t>
+      </w:r>
+    </w:p>
+    <w:p>
+      <w:r>
+        <w:t>Ecrire "Choisir un nombre"</w:t>
+      </w:r>
+    </w:p>
+    <w:p>
+      <w:r>
+        <w:t>Lire nombre</w:t>
+      </w:r>
+    </w:p>
+    <w:p>
+      <w:r>
+        <w:t xml:space="preserve">Pour </w:t>
+      </w:r>
+      <w:r>
+        <w:t>(i&lt;-</w:t>
+      </w:r>
+      <w:proofErr w:type="gramStart"/>
+      <w:r>
+        <w:t>1;</w:t>
+      </w:r>
+      <w:proofErr w:type="gramEnd"/>
+      <w:r>
+        <w:t xml:space="preserve"> i &lt;-nombre; i+1</w:t>
+      </w:r>
+      <w:r>
+        <w:t>)</w:t>
+      </w:r>
+    </w:p>
+    <w:p>
+      <w:r>
+        <w:t>Somme &lt;- somme*i</w:t>
+      </w:r>
+    </w:p>
+    <w:p>
+      <w:r>
+        <w:t>Ecrire "La factorielle de "nombre" noté" nombre</w:t>
+      </w:r>
+      <w:proofErr w:type="gramStart"/>
+      <w:r>
+        <w:t>"!,</w:t>
+      </w:r>
+      <w:proofErr w:type="gramEnd"/>
+      <w:r>
+        <w:t xml:space="preserve"> vaut "somme</w:t>
+      </w:r>
+    </w:p>
+    <w:p>
+      <w:r>
+        <w:t>Fin</w:t>
+      </w:r>
+      <w:r>
+        <w:t xml:space="preserve"> pour</w:t>
+      </w:r>
+    </w:p>
+    <w:p>
+      <w:r>
+        <w:t>Fin</w:t>
+      </w:r>
+    </w:p>
+    <w:p>
+      <w:r>
+        <w:t>7)Exercice 7</w:t>
+      </w:r>
+    </w:p>
+    <w:p>
+      <w:r>
+        <w:t>Variable i</w:t>
+      </w:r>
+      <w:r>
+        <w:t>, nombre</w:t>
+      </w:r>
+      <w:r>
+        <w:t xml:space="preserve">, </w:t>
+      </w:r>
+      <w:proofErr w:type="spellStart"/>
+      <w:r>
+        <w:t>nombreMax</w:t>
+      </w:r>
+      <w:proofErr w:type="spellEnd"/>
+      <w:r>
+        <w:t xml:space="preserve">, </w:t>
+      </w:r>
+      <w:proofErr w:type="spellStart"/>
+      <w:r>
+        <w:t>numero</w:t>
+      </w:r>
+      <w:proofErr w:type="spellEnd"/>
+      <w:r>
+        <w:t xml:space="preserve"> </w:t>
+      </w:r>
+      <w:r>
+        <w:t xml:space="preserve">en </w:t>
+      </w:r>
+      <w:proofErr w:type="spellStart"/>
+      <w:r>
+        <w:t>numerique</w:t>
+      </w:r>
+      <w:proofErr w:type="spellEnd"/>
+    </w:p>
+    <w:p>
+      <w:r>
+        <w:t>Début</w:t>
+      </w:r>
+    </w:p>
+    <w:p>
+      <w:pPr>
+        <w:rPr>
+          <w:lang w:val="en-US"/>
+        </w:rPr>
+      </w:pPr>
+      <w:proofErr w:type="spellStart"/>
+      <w:r>
+        <w:rPr>
+          <w:lang w:val="en-US"/>
+        </w:rPr>
+        <w:t>Numero</w:t>
+      </w:r>
+      <w:proofErr w:type="spellEnd"/>
+      <w:r>
+        <w:rPr>
+          <w:lang w:val="en-US"/>
+        </w:rPr>
+        <w:t xml:space="preserve"> &lt;-0</w:t>
+      </w:r>
+    </w:p>
+    <w:p>
+      <w:pPr>
+        <w:rPr>
+          <w:lang w:val="en-US"/>
+        </w:rPr>
+      </w:pPr>
+      <w:proofErr w:type="spellStart"/>
+      <w:r>
+        <w:rPr>
+          <w:lang w:val="en-US"/>
+        </w:rPr>
+        <w:t>nom</w:t>
+      </w:r>
+      <w:r>
+        <w:rPr>
+          <w:lang w:val="en-US"/>
+        </w:rPr>
+        <w:t>breMax</w:t>
+      </w:r>
+      <w:proofErr w:type="spellEnd"/>
+      <w:r>
+        <w:rPr>
+          <w:lang w:val="en-US"/>
+        </w:rPr>
+        <w:t xml:space="preserve"> &lt;- 0</w:t>
+      </w:r>
+    </w:p>
+    <w:p>
+      <w:pPr>
+        <w:rPr>
+          <w:lang w:val="en-US"/>
+        </w:rPr>
+      </w:pPr>
+      <w:r>
+        <w:rPr>
+          <w:lang w:val="en-US"/>
+        </w:rPr>
+        <w:t xml:space="preserve"> </w:t>
+      </w:r>
+      <w:r>
+        <w:rPr>
+          <w:lang w:val="en-US"/>
+        </w:rPr>
+        <w:t>Pour (</w:t>
+      </w:r>
+      <w:proofErr w:type="spellStart"/>
+      <w:r>
+        <w:rPr>
+          <w:lang w:val="en-US"/>
+        </w:rPr>
+        <w:t>i</w:t>
+      </w:r>
+      <w:proofErr w:type="spellEnd"/>
+      <w:r>
+        <w:rPr>
+          <w:lang w:val="en-US"/>
+        </w:rPr>
+        <w:t xml:space="preserve">&lt;-1; </w:t>
+      </w:r>
+      <w:proofErr w:type="spellStart"/>
+      <w:r>
+        <w:rPr>
+          <w:lang w:val="en-US"/>
+        </w:rPr>
+        <w:t>i</w:t>
+      </w:r>
+      <w:proofErr w:type="spellEnd"/>
+      <w:r>
+        <w:rPr>
+          <w:lang w:val="en-US"/>
+        </w:rPr>
+        <w:t xml:space="preserve"> &lt;-</w:t>
+      </w:r>
+      <w:r>
+        <w:rPr>
+          <w:lang w:val="en-US"/>
+        </w:rPr>
+        <w:t>20</w:t>
+      </w:r>
+      <w:r>
+        <w:rPr>
+          <w:lang w:val="en-US"/>
+        </w:rPr>
+        <w:t xml:space="preserve">; </w:t>
+      </w:r>
+      <w:proofErr w:type="spellStart"/>
+      <w:r>
+        <w:rPr>
+          <w:lang w:val="en-US"/>
+        </w:rPr>
+        <w:t>i</w:t>
+      </w:r>
+      <w:proofErr w:type="spellEnd"/>
+      <w:r>
+        <w:rPr>
+          <w:lang w:val="en-US"/>
+        </w:rPr>
+        <w:t>+</w:t>
+      </w:r>
+      <w:r>
+        <w:rPr>
+          <w:lang w:val="en-US"/>
+        </w:rPr>
+        <w:t>+</w:t>
+      </w:r>
+      <w:r>
+        <w:rPr>
+          <w:lang w:val="en-US"/>
+        </w:rPr>
+        <w:t>)</w:t>
+      </w:r>
+    </w:p>
+    <w:p>
+      <w:pPr>
+        <w:ind w:firstLine="708"/>
+      </w:pPr>
+      <w:r>
+        <w:t>Ecrire "Entrez le nombre numéro"</w:t>
+      </w:r>
+      <w:r>
+        <w:t xml:space="preserve"> i</w:t>
+      </w:r>
+      <w:proofErr w:type="gramStart"/>
+      <w:r>
+        <w:t>":</w:t>
+      </w:r>
+      <w:proofErr w:type="gramEnd"/>
+      <w:r>
+        <w:t>"</w:t>
+      </w:r>
+    </w:p>
+    <w:p>
+      <w:pPr>
+        <w:ind w:firstLine="708"/>
+      </w:pPr>
+      <w:r>
+        <w:t>Lire nombre</w:t>
+      </w:r>
+    </w:p>
+    <w:p>
+      <w:pPr>
+        <w:ind w:firstLine="708"/>
+      </w:pPr>
+      <w:r>
+        <w:t xml:space="preserve">Si (nombre &gt; </w:t>
+      </w:r>
+      <w:proofErr w:type="spellStart"/>
+      <w:r>
+        <w:t>nombreMax</w:t>
+      </w:r>
+      <w:proofErr w:type="spellEnd"/>
+      <w:r>
+        <w:t>)</w:t>
+      </w:r>
+    </w:p>
+    <w:p>
+      <w:pPr>
+        <w:ind w:left="708" w:firstLine="708"/>
+      </w:pPr>
+      <w:r>
+        <w:t xml:space="preserve">Alors </w:t>
+      </w:r>
+      <w:proofErr w:type="spellStart"/>
+      <w:r>
+        <w:t>nombreMax</w:t>
+      </w:r>
+      <w:proofErr w:type="spellEnd"/>
+      <w:r>
+        <w:t xml:space="preserve"> &lt;- nombre</w:t>
+      </w:r>
+    </w:p>
+    <w:p>
+      <w:pPr>
+        <w:ind w:left="708" w:firstLine="708"/>
+      </w:pPr>
+      <w:proofErr w:type="spellStart"/>
+      <w:r>
+        <w:t>Numero</w:t>
+      </w:r>
+      <w:proofErr w:type="spellEnd"/>
+      <w:r>
+        <w:t xml:space="preserve"> &lt;</w:t>
+      </w:r>
+      <w:proofErr w:type="gramStart"/>
+      <w:r>
+        <w:t xml:space="preserve">- </w:t>
+      </w:r>
+      <w:r>
+        <w:t xml:space="preserve"> </w:t>
+      </w:r>
+      <w:r>
+        <w:t>i</w:t>
+      </w:r>
+      <w:proofErr w:type="gramEnd"/>
+    </w:p>
+    <w:p>
+      <w:pPr>
+        <w:ind w:left="708" w:firstLine="708"/>
+        <w:rPr>
+          <w:vertAlign w:val="subscript"/>
+        </w:rPr>
+      </w:pPr>
+      <w:r>
+        <w:t>Fin</w:t>
+      </w:r>
+      <w:r>
+        <w:t xml:space="preserve"> si</w:t>
+      </w:r>
+    </w:p>
+    <w:p>
+      <w:r>
+        <w:t xml:space="preserve">Ecrire "Le plus grand de </w:t>
+      </w:r>
+      <w:proofErr w:type="gramStart"/>
+      <w:r>
+        <w:t>ces numéro</w:t>
+      </w:r>
+      <w:proofErr w:type="gramEnd"/>
+      <w:r>
+        <w:t xml:space="preserve"> est :</w:t>
+      </w:r>
+      <w:r>
+        <w:t>"</w:t>
+      </w:r>
+      <w:r>
+        <w:t xml:space="preserve"> </w:t>
+      </w:r>
+      <w:proofErr w:type="spellStart"/>
+      <w:r>
+        <w:t>nombreMax</w:t>
+      </w:r>
+      <w:proofErr w:type="spellEnd"/>
+    </w:p>
+    <w:p>
+      <w:r>
+        <w:t xml:space="preserve">Ecrire "c'était le nombre numéro" </w:t>
+      </w:r>
+      <w:proofErr w:type="spellStart"/>
+      <w:r>
+        <w:t>numero</w:t>
+      </w:r>
+      <w:proofErr w:type="spellEnd"/>
+    </w:p>
+    <w:p>
+      <w:r>
+        <w:t>Fin</w:t>
+      </w:r>
+      <w:r>
+        <w:t xml:space="preserve"> pour</w:t>
+      </w:r>
+    </w:p>
+    <w:p>
+      <w:r>
+        <w:t>Fin</w:t>
+      </w:r>
+    </w:p>
+    <w:p/>
+    <w:p/>
+    <w:p/>
+    <w:p/>
+    <w:p/>
+    <w:p/>
+    <w:p/>
+    <w:p/>
+    <w:p>
+      <w:r>
+        <w:t>8)Exercice 8</w:t>
+      </w:r>
+    </w:p>
+    <w:p>
+      <w:r>
+        <w:t xml:space="preserve">Variable i, nombre, </w:t>
+      </w:r>
+      <w:proofErr w:type="spellStart"/>
+      <w:r>
+        <w:t>nombreMax</w:t>
+      </w:r>
+      <w:proofErr w:type="spellEnd"/>
+      <w:r>
+        <w:t xml:space="preserve">, </w:t>
+      </w:r>
+      <w:proofErr w:type="spellStart"/>
+      <w:r>
+        <w:t>numero</w:t>
+      </w:r>
+      <w:proofErr w:type="spellEnd"/>
+      <w:r>
+        <w:t xml:space="preserve">, choix en </w:t>
+      </w:r>
+      <w:proofErr w:type="spellStart"/>
+      <w:r>
+        <w:t>numerique</w:t>
+      </w:r>
+      <w:proofErr w:type="spellEnd"/>
+    </w:p>
+    <w:p>
+      <w:r>
+        <w:t>Début</w:t>
+      </w:r>
+    </w:p>
+    <w:p>
+      <w:proofErr w:type="spellStart"/>
+      <w:proofErr w:type="gramStart"/>
+      <w:r>
+        <w:t>nombreMax</w:t>
+      </w:r>
+      <w:proofErr w:type="spellEnd"/>
+      <w:proofErr w:type="gramEnd"/>
+      <w:r>
+        <w:t xml:space="preserve"> &lt;- 0</w:t>
+      </w:r>
+    </w:p>
+    <w:p>
+      <w:proofErr w:type="spellStart"/>
+      <w:proofErr w:type="gramStart"/>
+      <w:r>
+        <w:t>ecrire</w:t>
+      </w:r>
+      <w:proofErr w:type="spellEnd"/>
+      <w:proofErr w:type="gramEnd"/>
+      <w:r>
+        <w:t xml:space="preserve"> "Choisir un nombre"</w:t>
+      </w:r>
+    </w:p>
+    <w:p>
+      <w:proofErr w:type="gramStart"/>
+      <w:r>
+        <w:t>lire</w:t>
+      </w:r>
+      <w:proofErr w:type="gramEnd"/>
+      <w:r>
+        <w:t xml:space="preserve"> choix</w:t>
+      </w:r>
+    </w:p>
+    <w:p>
+      <w:r>
+        <w:t xml:space="preserve"> </w:t>
+      </w:r>
+      <w:proofErr w:type="gramStart"/>
+      <w:r>
+        <w:t>tant</w:t>
+      </w:r>
+      <w:proofErr w:type="gramEnd"/>
+      <w:r>
+        <w:t xml:space="preserve"> que choix </w:t>
+      </w:r>
+      <w:r>
+        <w:t>&lt;&gt; 0</w:t>
+      </w:r>
+    </w:p>
+    <w:p>
+      <w:pPr>
+        <w:ind w:firstLine="708"/>
+      </w:pPr>
+      <w:r>
+        <w:t>Ecrire "Entrez le nombre numéro"</w:t>
+      </w:r>
+      <w:r>
+        <w:t xml:space="preserve"> i</w:t>
+      </w:r>
+      <w:proofErr w:type="gramStart"/>
+      <w:r>
+        <w:t>":</w:t>
+      </w:r>
+      <w:proofErr w:type="gramEnd"/>
+      <w:r>
+        <w:t>"</w:t>
+      </w:r>
+    </w:p>
+    <w:p>
+      <w:pPr>
+        <w:ind w:firstLine="708"/>
+      </w:pPr>
+      <w:r>
+        <w:t>Lire nombre</w:t>
+      </w:r>
+    </w:p>
+    <w:p>
+      <w:pPr>
+        <w:ind w:firstLine="708"/>
+      </w:pPr>
+      <w:r>
+        <w:t xml:space="preserve">Si (nombre &gt; </w:t>
+      </w:r>
+      <w:proofErr w:type="spellStart"/>
+      <w:r>
+        <w:t>nombreMax</w:t>
+      </w:r>
+      <w:proofErr w:type="spellEnd"/>
+      <w:r>
+        <w:t>)</w:t>
+      </w:r>
+    </w:p>
+    <w:p>
+      <w:pPr>
+        <w:ind w:left="708" w:firstLine="708"/>
+      </w:pPr>
+      <w:r>
+        <w:t xml:space="preserve">Alors </w:t>
+      </w:r>
+      <w:proofErr w:type="spellStart"/>
+      <w:r>
+        <w:t>nombreMax</w:t>
+      </w:r>
+      <w:proofErr w:type="spellEnd"/>
+      <w:r>
+        <w:t xml:space="preserve"> &lt;- nombre</w:t>
+      </w:r>
+    </w:p>
+    <w:p>
+      <w:pPr>
+        <w:ind w:left="708" w:firstLine="708"/>
+      </w:pPr>
+      <w:proofErr w:type="spellStart"/>
+      <w:r>
+        <w:t>Numero</w:t>
+      </w:r>
+      <w:proofErr w:type="spellEnd"/>
+      <w:r>
+        <w:t xml:space="preserve"> &lt;- "</w:t>
+      </w:r>
+      <w:proofErr w:type="spellStart"/>
+      <w:r>
+        <w:t>Nombre"+i</w:t>
+      </w:r>
+      <w:proofErr w:type="spellEnd"/>
+    </w:p>
+    <w:p>
+      <w:r>
+        <w:tab/>
+      </w:r>
+      <w:r>
+        <w:tab/>
+      </w:r>
+      <w:r>
+        <w:t>Fin</w:t>
+      </w:r>
+      <w:r>
+        <w:t xml:space="preserve"> si</w:t>
+      </w:r>
+    </w:p>
+    <w:p>
+      <w:r>
+        <w:t xml:space="preserve">Ecrire "Le plus grand de </w:t>
+      </w:r>
+      <w:proofErr w:type="gramStart"/>
+      <w:r>
+        <w:t>ces numéro</w:t>
+      </w:r>
+      <w:proofErr w:type="gramEnd"/>
+      <w:r>
+        <w:t xml:space="preserve"> est :" </w:t>
+      </w:r>
+      <w:proofErr w:type="spellStart"/>
+      <w:r>
+        <w:t>nombreMax</w:t>
+      </w:r>
+      <w:proofErr w:type="spellEnd"/>
+    </w:p>
+    <w:p>
+      <w:r>
+        <w:t xml:space="preserve">Ecrire "c'était le nombre numéro" </w:t>
+      </w:r>
+      <w:proofErr w:type="spellStart"/>
+      <w:r>
+        <w:t>numero</w:t>
+      </w:r>
+      <w:proofErr w:type="spellEnd"/>
+    </w:p>
+    <w:p>
+      <w:r>
+        <w:t>Fin</w:t>
+      </w:r>
+      <w:r>
+        <w:t xml:space="preserve"> </w:t>
+      </w:r>
+      <w:r>
+        <w:t>tant que</w:t>
+      </w:r>
+    </w:p>
+    <w:p>
+      <w:r>
+        <w:t>Fin</w:t>
+      </w:r>
+    </w:p>
+    <w:p/>
+    <w:p/>
+    <w:p/>
+    <w:p/>
+    <w:p/>
+    <w:p/>
+    <w:p/>
+    <w:p/>
+    <w:p/>
+    <w:p/>
+    <w:p/>
+    <w:p/>
+    <w:p/>
+    <w:p>
+      <w:r>
+        <w:lastRenderedPageBreak/>
+        <w:t>9)Exercice 9</w:t>
       </w:r>
     </w:p>
     <w:p>
@@ -356,388 +1244,360 @@
         <w:t>Variable</w:t>
       </w:r>
       <w:r>
-        <w:t xml:space="preserve"> nombre,</w:t>
-      </w:r>
-      <w:r>
-        <w:t xml:space="preserve"> calcul, i</w:t>
-      </w:r>
+        <w:t xml:space="preserve"> </w:t>
+      </w:r>
+      <w:proofErr w:type="spellStart"/>
+      <w:r>
+        <w:t>prixArt</w:t>
+      </w:r>
+      <w:proofErr w:type="spellEnd"/>
+      <w:r>
+        <w:t xml:space="preserve">, </w:t>
+      </w:r>
+      <w:proofErr w:type="spellStart"/>
+      <w:r>
+        <w:t>prixTotal</w:t>
+      </w:r>
+      <w:proofErr w:type="spellEnd"/>
+      <w:r>
+        <w:t xml:space="preserve">, </w:t>
+      </w:r>
+      <w:proofErr w:type="spellStart"/>
+      <w:r>
+        <w:t>t</w:t>
+      </w:r>
+      <w:r>
+        <w:t>otalDonne</w:t>
+      </w:r>
+      <w:proofErr w:type="spellEnd"/>
+      <w:r>
+        <w:t xml:space="preserve">, rendu, nb10, nb5 </w:t>
+      </w:r>
+      <w:r>
+        <w:t>en entier</w:t>
+      </w:r>
+    </w:p>
+    <w:p>
+      <w:r>
+        <w:t>Début</w:t>
+      </w:r>
+    </w:p>
+    <w:p>
+      <w:r>
+        <w:t>Nb 5 &lt;- 0</w:t>
+      </w:r>
+    </w:p>
+    <w:p>
+      <w:r>
+        <w:t>Nb10&lt;-0</w:t>
+      </w:r>
+    </w:p>
+    <w:p>
+      <w:proofErr w:type="spellStart"/>
+      <w:r>
+        <w:t>Prixart</w:t>
+      </w:r>
+      <w:proofErr w:type="spellEnd"/>
+      <w:r>
+        <w:t xml:space="preserve"> &lt;-1</w:t>
+      </w:r>
+    </w:p>
+    <w:p>
+      <w:proofErr w:type="spellStart"/>
+      <w:r>
+        <w:t>Prixtotal</w:t>
+      </w:r>
+      <w:proofErr w:type="spellEnd"/>
+      <w:r>
+        <w:t xml:space="preserve"> &lt;- 0</w:t>
+      </w:r>
+    </w:p>
+    <w:p>
+      <w:r>
+        <w:t xml:space="preserve">Tant que </w:t>
+      </w:r>
+      <w:proofErr w:type="spellStart"/>
+      <w:r>
+        <w:t>prixArt</w:t>
+      </w:r>
+      <w:proofErr w:type="spellEnd"/>
+      <w:r>
+        <w:t>&lt;</w:t>
+      </w:r>
+      <w:r>
+        <w:t>&gt;</w:t>
+      </w:r>
+      <w:r>
+        <w:t xml:space="preserve"> 0</w:t>
+      </w:r>
+    </w:p>
+    <w:p>
+      <w:r>
+        <w:tab/>
+        <w:t>Ecrire "Scanne prix article"</w:t>
+      </w:r>
+    </w:p>
+    <w:p>
+      <w:r>
+        <w:tab/>
+        <w:t xml:space="preserve">Lire </w:t>
+      </w:r>
+      <w:proofErr w:type="spellStart"/>
+      <w:r>
+        <w:t>prixart</w:t>
+      </w:r>
+      <w:proofErr w:type="spellEnd"/>
+      <w:r>
+        <w:tab/>
+      </w:r>
+    </w:p>
+    <w:p>
+      <w:pPr>
+        <w:ind w:firstLine="708"/>
+      </w:pPr>
+      <w:proofErr w:type="spellStart"/>
+      <w:r>
+        <w:t>Prixtotal</w:t>
+      </w:r>
+      <w:proofErr w:type="spellEnd"/>
+      <w:r>
+        <w:t xml:space="preserve"> &lt;- </w:t>
+      </w:r>
+      <w:proofErr w:type="spellStart"/>
+      <w:r>
+        <w:t>prixtotal+prixart</w:t>
+      </w:r>
+      <w:proofErr w:type="spellEnd"/>
+    </w:p>
+    <w:p>
+      <w:r>
+        <w:t>Fin tant que</w:t>
+      </w:r>
+    </w:p>
+    <w:p>
+      <w:r>
+        <w:t xml:space="preserve">Ecrire "vous devez la somme de" </w:t>
+      </w:r>
+      <w:proofErr w:type="spellStart"/>
+      <w:r>
+        <w:t>prixtotal</w:t>
+      </w:r>
+      <w:proofErr w:type="spellEnd"/>
+    </w:p>
+    <w:p>
+      <w:r>
+        <w:t>Ecrire "</w:t>
+      </w:r>
+      <w:proofErr w:type="spellStart"/>
+      <w:proofErr w:type="gramStart"/>
+      <w:r>
+        <w:t>reglement</w:t>
+      </w:r>
+      <w:proofErr w:type="spellEnd"/>
+      <w:r>
+        <w:t>:</w:t>
+      </w:r>
+      <w:proofErr w:type="gramEnd"/>
+      <w:r>
+        <w:t>"</w:t>
+      </w:r>
+    </w:p>
+    <w:p>
+      <w:r>
+        <w:t xml:space="preserve">Lire </w:t>
+      </w:r>
+      <w:proofErr w:type="spellStart"/>
+      <w:r>
+        <w:t>totaldonne</w:t>
+      </w:r>
+      <w:proofErr w:type="spellEnd"/>
+    </w:p>
+    <w:p>
+      <w:r>
+        <w:t xml:space="preserve">Rendu &lt;- </w:t>
+      </w:r>
+      <w:proofErr w:type="spellStart"/>
+      <w:r>
+        <w:t>totaldonne-prixtotal</w:t>
+      </w:r>
+      <w:proofErr w:type="spellEnd"/>
+    </w:p>
+    <w:p>
+      <w:r>
+        <w:t>Tant que rendu &gt;= 10</w:t>
+      </w:r>
+    </w:p>
+    <w:p>
+      <w:r>
+        <w:tab/>
+        <w:t>Rendu -= 10</w:t>
+      </w:r>
+    </w:p>
+    <w:p>
+      <w:r>
+        <w:tab/>
+        <w:t>Nb10 &lt;- nb10 + 1</w:t>
+      </w:r>
+    </w:p>
+    <w:p>
+      <w:r>
+        <w:t>Fin tant que</w:t>
+      </w:r>
+    </w:p>
+    <w:p>
+      <w:r>
+        <w:t>Si rendu &gt;= 5</w:t>
+      </w:r>
+    </w:p>
+    <w:p>
+      <w:r>
+        <w:tab/>
+        <w:t>Rendu -= 5</w:t>
+      </w:r>
+    </w:p>
+    <w:p>
+      <w:r>
+        <w:tab/>
+        <w:t>Nb5 &lt;- nb5 + 1</w:t>
+      </w:r>
+    </w:p>
+    <w:p>
+      <w:r>
+        <w:t>Fin si</w:t>
+      </w:r>
+    </w:p>
+    <w:p>
+      <w:r>
+        <w:t>Ecrire "je vous est rendu" nb10"billet de 10,"nb5" billet de 5 et rendu</w:t>
+      </w:r>
+      <w:r>
+        <w:t xml:space="preserve"> "rendu" des </w:t>
+      </w:r>
+      <w:proofErr w:type="spellStart"/>
+      <w:r>
+        <w:t>pieces</w:t>
+      </w:r>
+      <w:proofErr w:type="spellEnd"/>
+      <w:r>
+        <w:t xml:space="preserve"> de 1"</w:t>
+      </w:r>
+    </w:p>
+    <w:p>
+      <w:r>
+        <w:t>Fin</w:t>
+      </w:r>
+    </w:p>
+    <w:p>
+      <w:r>
+        <w:t>(</w:t>
+      </w:r>
+      <w:proofErr w:type="gramStart"/>
+      <w:r>
+        <w:t>bonus</w:t>
+      </w:r>
+      <w:proofErr w:type="gramEnd"/>
+      <w:r>
+        <w:t>)</w:t>
+      </w:r>
+      <w:r>
+        <w:t>Exer</w:t>
+      </w:r>
+      <w:r>
+        <w:t>cice Calcul facture</w:t>
+      </w:r>
+    </w:p>
+    <w:p>
+      <w:r>
+        <w:t xml:space="preserve">Variable </w:t>
+      </w:r>
+      <w:proofErr w:type="spellStart"/>
+      <w:r>
+        <w:t>tauxRemise</w:t>
+      </w:r>
+      <w:proofErr w:type="spellEnd"/>
+      <w:r>
+        <w:t xml:space="preserve">, </w:t>
+      </w:r>
+      <w:proofErr w:type="spellStart"/>
+      <w:r>
+        <w:t>motantTva</w:t>
+      </w:r>
+      <w:proofErr w:type="spellEnd"/>
+      <w:r>
+        <w:t xml:space="preserve">, code1, code2, code3, code4, </w:t>
+      </w:r>
+      <w:proofErr w:type="spellStart"/>
+      <w:r>
+        <w:t>motantBrute</w:t>
+      </w:r>
+      <w:proofErr w:type="spellEnd"/>
+      <w:r>
+        <w:t xml:space="preserve">, </w:t>
+      </w:r>
+      <w:proofErr w:type="spellStart"/>
+      <w:r>
+        <w:t>montantNetHT</w:t>
+      </w:r>
+      <w:proofErr w:type="spellEnd"/>
+      <w:r>
+        <w:t xml:space="preserve">, </w:t>
+      </w:r>
+      <w:proofErr w:type="spellStart"/>
+      <w:r>
+        <w:t>montantNet</w:t>
+      </w:r>
+      <w:proofErr w:type="spellEnd"/>
+      <w:r>
+        <w:t xml:space="preserve">, </w:t>
+      </w:r>
+      <w:proofErr w:type="spellStart"/>
+      <w:r>
+        <w:t>montantTTC</w:t>
+      </w:r>
+      <w:proofErr w:type="spellEnd"/>
       <w:r>
         <w:t xml:space="preserve"> en entier</w:t>
       </w:r>
     </w:p>
     <w:p>
+      <w:proofErr w:type="spellStart"/>
+      <w:proofErr w:type="gramStart"/>
+      <w:r>
+        <w:t>tauxRemise</w:t>
+      </w:r>
+      <w:proofErr w:type="spellEnd"/>
+      <w:proofErr w:type="gramEnd"/>
+      <w:r>
+        <w:t xml:space="preserve"> &lt;- 10%</w:t>
+      </w:r>
+    </w:p>
+    <w:p>
       <w:r>
         <w:t>Début</w:t>
       </w:r>
-    </w:p>
-    <w:p>
-      <w:r>
-        <w:t>Ecrire "Choisir un nombre"</w:t>
-      </w:r>
-    </w:p>
-    <w:p>
-      <w:r>
-        <w:t>Lire nombre</w:t>
-      </w:r>
-    </w:p>
-    <w:p>
-      <w:r>
-        <w:t>Pour (i &lt;-</w:t>
-      </w:r>
-      <w:proofErr w:type="gramStart"/>
-      <w:r>
-        <w:t>1;</w:t>
-      </w:r>
-      <w:proofErr w:type="gramEnd"/>
-      <w:r>
-        <w:t xml:space="preserve"> i &lt;-10; </w:t>
-      </w:r>
-      <w:proofErr w:type="spellStart"/>
-      <w:r>
-        <w:t>i+i</w:t>
-      </w:r>
-      <w:proofErr w:type="spellEnd"/>
-      <w:r>
-        <w:t>)</w:t>
-      </w:r>
-    </w:p>
-    <w:p>
-      <w:r>
-        <w:t>Calcul &lt;- nombre*i</w:t>
-      </w:r>
-    </w:p>
-    <w:p>
-      <w:r>
-        <w:t xml:space="preserve">Ecrire </w:t>
-      </w:r>
-      <w:proofErr w:type="spellStart"/>
-      <w:r>
-        <w:t>nombre"</w:t>
-      </w:r>
-      <w:r>
-        <w:t>x</w:t>
-      </w:r>
-      <w:r>
-        <w:t>"i</w:t>
-      </w:r>
-      <w:proofErr w:type="spellEnd"/>
-      <w:r>
-        <w:t>"="calcul</w:t>
-      </w:r>
-      <w:r>
-        <w:t>"</w:t>
-      </w:r>
-    </w:p>
-    <w:p>
-      <w:r>
-        <w:t>Fin pour</w:t>
-      </w:r>
-    </w:p>
-    <w:p>
-      <w:r>
-        <w:t>F</w:t>
-      </w:r>
-      <w:r>
-        <w:t>in</w:t>
-      </w:r>
-    </w:p>
-    <w:p>
-      <w:r>
-        <w:t>5)Exercice 5</w:t>
-      </w:r>
-    </w:p>
-    <w:p>
-      <w:r>
-        <w:t xml:space="preserve">Variable </w:t>
-      </w:r>
-      <w:r>
-        <w:t>nombre</w:t>
-      </w:r>
-      <w:r>
-        <w:t>, i</w:t>
-      </w:r>
-      <w:r>
-        <w:t xml:space="preserve">, somme </w:t>
-      </w:r>
-      <w:r>
-        <w:t>en entier</w:t>
-      </w:r>
-    </w:p>
-    <w:p>
-      <w:r>
-        <w:t>Début</w:t>
-      </w:r>
-    </w:p>
-    <w:p>
-      <w:r>
-        <w:t>Somme &lt;- 0</w:t>
-      </w:r>
-    </w:p>
-    <w:p>
-      <w:r>
-        <w:t xml:space="preserve">Ecrit </w:t>
-      </w:r>
-      <w:r>
-        <w:t>"Choisir un nombre"</w:t>
-      </w:r>
-    </w:p>
-    <w:p>
-      <w:r>
-        <w:t>Lire nombre</w:t>
-      </w:r>
-    </w:p>
-    <w:p>
-      <w:pPr>
-        <w:rPr>
-          <w:lang w:val="en-US"/>
-        </w:rPr>
-      </w:pPr>
-      <w:r>
-        <w:rPr>
-          <w:lang w:val="en-US"/>
-        </w:rPr>
-        <w:t>Pour (</w:t>
-      </w:r>
-      <w:proofErr w:type="spellStart"/>
-      <w:r>
-        <w:rPr>
-          <w:lang w:val="en-US"/>
-        </w:rPr>
-        <w:t>i</w:t>
-      </w:r>
-      <w:proofErr w:type="spellEnd"/>
-      <w:r>
-        <w:rPr>
-          <w:lang w:val="en-US"/>
-        </w:rPr>
-        <w:t xml:space="preserve">&lt;-1; </w:t>
-      </w:r>
-      <w:proofErr w:type="spellStart"/>
-      <w:r>
-        <w:rPr>
-          <w:lang w:val="en-US"/>
-        </w:rPr>
-        <w:t>i</w:t>
-      </w:r>
-      <w:proofErr w:type="spellEnd"/>
-      <w:r>
-        <w:rPr>
-          <w:lang w:val="en-US"/>
-        </w:rPr>
-        <w:t xml:space="preserve"> &lt;-</w:t>
-      </w:r>
-      <w:proofErr w:type="spellStart"/>
-      <w:r>
-        <w:rPr>
-          <w:lang w:val="en-US"/>
-        </w:rPr>
-        <w:t>nombre</w:t>
-      </w:r>
-      <w:proofErr w:type="spellEnd"/>
-      <w:r>
-        <w:rPr>
-          <w:lang w:val="en-US"/>
-        </w:rPr>
-        <w:t xml:space="preserve">; </w:t>
-      </w:r>
-      <w:proofErr w:type="spellStart"/>
-      <w:r>
-        <w:rPr>
-          <w:lang w:val="en-US"/>
-        </w:rPr>
-        <w:t>i+</w:t>
-      </w:r>
-      <w:r>
-        <w:rPr>
-          <w:lang w:val="en-US"/>
-        </w:rPr>
-        <w:t>i</w:t>
-      </w:r>
-      <w:proofErr w:type="spellEnd"/>
-      <w:r>
-        <w:rPr>
-          <w:lang w:val="en-US"/>
-        </w:rPr>
-        <w:t>)</w:t>
-      </w:r>
-    </w:p>
-    <w:p>
-      <w:pPr>
-        <w:rPr>
-          <w:lang w:val="en-US"/>
-        </w:rPr>
-      </w:pPr>
-      <w:r>
-        <w:rPr>
-          <w:lang w:val="en-US"/>
-        </w:rPr>
-        <w:t xml:space="preserve">Somme &lt;- </w:t>
-      </w:r>
-      <w:proofErr w:type="spellStart"/>
-      <w:r>
-        <w:rPr>
-          <w:lang w:val="en-US"/>
-        </w:rPr>
-        <w:t>somme</w:t>
-      </w:r>
-      <w:proofErr w:type="spellEnd"/>
-      <w:r>
-        <w:rPr>
-          <w:lang w:val="en-US"/>
-        </w:rPr>
-        <w:t xml:space="preserve"> + </w:t>
-      </w:r>
-      <w:proofErr w:type="spellStart"/>
-      <w:r>
-        <w:rPr>
-          <w:lang w:val="en-US"/>
-        </w:rPr>
-        <w:t>i</w:t>
-      </w:r>
-      <w:proofErr w:type="spellEnd"/>
-    </w:p>
-    <w:p>
-      <w:pPr>
-        <w:rPr>
-          <w:lang w:val="en-US"/>
-        </w:rPr>
-      </w:pPr>
-      <w:proofErr w:type="spellStart"/>
-      <w:r>
-        <w:rPr>
-          <w:lang w:val="en-US"/>
-        </w:rPr>
-        <w:t>Ecrire</w:t>
-      </w:r>
-      <w:proofErr w:type="spellEnd"/>
-      <w:r>
-        <w:rPr>
-          <w:lang w:val="en-US"/>
-        </w:rPr>
-        <w:t xml:space="preserve"> </w:t>
-      </w:r>
-      <w:proofErr w:type="spellStart"/>
-      <w:r>
-        <w:rPr>
-          <w:lang w:val="en-US"/>
-        </w:rPr>
-        <w:t>somme</w:t>
-      </w:r>
-      <w:proofErr w:type="spellEnd"/>
-      <w:r>
-        <w:rPr>
-          <w:lang w:val="en-US"/>
-        </w:rPr>
-        <w:t xml:space="preserve"> </w:t>
-      </w:r>
-    </w:p>
-    <w:p>
-      <w:pPr>
-        <w:rPr>
-          <w:lang w:val="en-US"/>
-        </w:rPr>
-      </w:pPr>
-      <w:r>
-        <w:rPr>
-          <w:lang w:val="en-US"/>
-        </w:rPr>
-        <w:t xml:space="preserve">Fin </w:t>
-      </w:r>
-      <w:proofErr w:type="gramStart"/>
-      <w:r>
-        <w:rPr>
-          <w:lang w:val="en-US"/>
-        </w:rPr>
-        <w:t>pour</w:t>
-      </w:r>
-      <w:proofErr w:type="gramEnd"/>
-    </w:p>
-    <w:p>
-      <w:pPr>
-        <w:rPr>
-          <w:lang w:val="en-US"/>
-        </w:rPr>
-      </w:pPr>
-      <w:r>
-        <w:rPr>
-          <w:lang w:val="en-US"/>
-        </w:rPr>
-        <w:t>Fin</w:t>
-      </w:r>
-    </w:p>
-    <w:p>
-      <w:pPr>
-        <w:rPr>
-          <w:lang w:val="en-US"/>
-        </w:rPr>
-      </w:pPr>
-      <w:r>
-        <w:rPr>
-          <w:lang w:val="en-US"/>
-        </w:rPr>
-        <w:t>6)</w:t>
-      </w:r>
-      <w:proofErr w:type="spellStart"/>
-      <w:r>
-        <w:rPr>
-          <w:lang w:val="en-US"/>
-        </w:rPr>
-        <w:t>Exercice</w:t>
-      </w:r>
-      <w:proofErr w:type="spellEnd"/>
-      <w:r>
-        <w:rPr>
-          <w:lang w:val="en-US"/>
-        </w:rPr>
-        <w:t xml:space="preserve"> 6</w:t>
-      </w:r>
-    </w:p>
-    <w:p>
-      <w:pPr>
-        <w:rPr>
-          <w:lang w:val="en-US"/>
-        </w:rPr>
-      </w:pPr>
       <w:bookmarkStart w:id="0" w:name="_GoBack"/>
       <w:bookmarkEnd w:id="0"/>
     </w:p>
+    <w:p/>
+    <w:p/>
     <w:p>
       <w:pPr>
         <w:rPr>
-          <w:lang w:val="en-US"/>
+          <w:sz w:val="20"/>
         </w:rPr>
       </w:pPr>
       <w:r>
-        <w:rPr>
-          <w:lang w:val="en-US"/>
-        </w:rPr>
         <w:t xml:space="preserve"> </w:t>
       </w:r>
     </w:p>
     <w:p>
-      <w:pPr>
-        <w:rPr>
-          <w:lang w:val="en-US"/>
-        </w:rPr>
-      </w:pPr>
-    </w:p>
-    <w:p>
-      <w:pPr>
-        <w:rPr>
-          <w:lang w:val="en-US"/>
-        </w:rPr>
-      </w:pPr>
-    </w:p>
-    <w:p>
-      <w:pPr>
-        <w:rPr>
-          <w:lang w:val="en-US"/>
-        </w:rPr>
-      </w:pPr>
+      <w:r>
+        <w:tab/>
+      </w:r>
     </w:p>
     <w:sectPr>
       <w:pgSz w:w="11906" w:h="16838"/>
-      <w:pgMar w:top="1417" w:right="1417" w:bottom="1417" w:left="1417" w:header="708" w:footer="708" w:gutter="0"/>
+      <w:pgMar w:top="1417" w:right="1416" w:bottom="1417" w:left="1417" w:header="708" w:footer="708" w:gutter="0"/>
       <w:cols w:space="708"/>
       <w:docGrid w:linePitch="360"/>
     </w:sectPr>
@@ -750,7 +1610,7 @@
   <w:docDefaults>
     <w:rPrDefault>
       <w:rPr>
-        <w:rFonts w:asciiTheme="minorHAnsi" w:eastAsiaTheme="minorHAnsi" w:hAnsiTheme="minorHAnsi" w:cstheme="minorBidi"/>
+        <w:rFonts w:asciiTheme="minorHAnsi" w:eastAsia="MS Mincho" w:hAnsiTheme="minorHAnsi" w:cstheme="minorBidi"/>
         <w:sz w:val="22"/>
         <w:szCs w:val="22"/>
         <w:lang w:val="fr-FR" w:eastAsia="en-US" w:bidi="ar-SA"/>
@@ -1466,4 +2326,16 @@
     </a:ext>
   </a:extLst>
 </a:theme>
+</file>
+
+<file path=customXml/item1.xml><?xml version="1.0" encoding="utf-8"?>
+<b:Sources xmlns:b="http://schemas.openxmlformats.org/officeDocument/2006/bibliography" xmlns="http://schemas.openxmlformats.org/officeDocument/2006/bibliography" SelectedStyle="\APASixthEditionOfficeOnline.xsl" StyleName="APA" Version="6"/>
+</file>
+
+<file path=customXml/itemProps1.xml><?xml version="1.0" encoding="utf-8"?>
+<ds:datastoreItem xmlns:ds="http://schemas.openxmlformats.org/officeDocument/2006/customXml" ds:itemID="{D07BC6FB-D49C-4AA9-9AC1-978A6F60DE0B}">
+  <ds:schemaRefs>
+    <ds:schemaRef ds:uri="http://schemas.openxmlformats.org/officeDocument/2006/bibliography"/>
+  </ds:schemaRefs>
+</ds:datastoreItem>
 </file>
</xml_diff>